<commit_message>
mise à jours de la Présentation de projet TER
</commit_message>
<xml_diff>
--- a/Travail de Recherche Encadré.docx
+++ b/Travail de Recherche Encadré.docx
@@ -1634,23 +1634,7 @@
             <w:rFonts w:cs="Times New Roman"/>
             <w:noProof/>
           </w:rPr>
-          <w:t>Implémentation d</w:t>
-        </w:r>
-        <w:r>
-          <w:rPr>
-            <w:rStyle w:val="Lienhypertexte"/>
-            <w:rFonts w:cs="Times New Roman"/>
-            <w:noProof/>
-          </w:rPr>
-          <w:t>e</w:t>
-        </w:r>
-        <w:r>
-          <w:rPr>
-            <w:rStyle w:val="Lienhypertexte"/>
-            <w:rFonts w:cs="Times New Roman"/>
-            <w:noProof/>
-          </w:rPr>
-          <w:t>s fonctions</w:t>
+          <w:t>Implémentation des fonctions</w:t>
         </w:r>
         <w:r>
           <w:rPr>
@@ -7951,10 +7935,10 @@
       </w:pPr>
       <w:bookmarkStart w:id="10" w:name="_Toc195798487"/>
       <w:bookmarkStart w:id="11" w:name="_Toc195798515"/>
-      <w:bookmarkStart w:id="12" w:name="_Toc199781714"/>
-      <w:bookmarkStart w:id="13" w:name="_Toc199782886"/>
-      <w:bookmarkStart w:id="14" w:name="_Toc199783209"/>
-      <w:bookmarkStart w:id="15" w:name="_Toc200537265"/>
+      <w:bookmarkStart w:id="12" w:name="_Toc200537265"/>
+      <w:bookmarkStart w:id="13" w:name="_Toc199781714"/>
+      <w:bookmarkStart w:id="14" w:name="_Toc199782886"/>
+      <w:bookmarkStart w:id="15" w:name="_Toc199783209"/>
       <w:r>
         <w:rPr>
           <w:rFonts w:cs="Times New Roman"/>
@@ -7969,16 +7953,16 @@
       </w:r>
       <w:bookmarkEnd w:id="10"/>
       <w:bookmarkEnd w:id="11"/>
-      <w:bookmarkEnd w:id="15"/>
+      <w:bookmarkEnd w:id="12"/>
       <w:r>
         <w:rPr>
           <w:rFonts w:cs="Times New Roman"/>
         </w:rPr>
         <w:t> </w:t>
       </w:r>
-      <w:bookmarkEnd w:id="12"/>
       <w:bookmarkEnd w:id="13"/>
       <w:bookmarkEnd w:id="14"/>
+      <w:bookmarkEnd w:id="15"/>
     </w:p>
     <w:p>
       <w:r>
@@ -8702,7 +8686,7 @@
           <w:rFonts w:cs="Times New Roman"/>
           <w:szCs w:val="28"/>
         </w:rPr>
-        <w:t>Définition</w:t>
+        <w:t>Introduction</w:t>
       </w:r>
       <w:r>
         <w:rPr>
@@ -8782,10 +8766,10 @@
           <w:rFonts w:cs="Times New Roman"/>
         </w:rPr>
       </w:pPr>
-      <w:bookmarkStart w:id="41" w:name="_Toc199781721"/>
-      <w:bookmarkStart w:id="42" w:name="_Toc199782893"/>
-      <w:bookmarkStart w:id="43" w:name="_Toc199783216"/>
-      <w:bookmarkStart w:id="44" w:name="_Toc200537269"/>
+      <w:bookmarkStart w:id="41" w:name="_Toc200537269"/>
+      <w:bookmarkStart w:id="42" w:name="_Toc199781721"/>
+      <w:bookmarkStart w:id="43" w:name="_Toc199782893"/>
+      <w:bookmarkStart w:id="44" w:name="_Toc199783216"/>
       <w:r>
         <w:rPr>
           <w:rFonts w:cs="Times New Roman"/>
@@ -8799,16 +8783,16 @@
         </w:rPr>
         <w:t xml:space="preserve"> des fonctions</w:t>
       </w:r>
-      <w:bookmarkEnd w:id="44"/>
+      <w:bookmarkEnd w:id="41"/>
       <w:r>
         <w:rPr>
           <w:rFonts w:cs="Times New Roman"/>
         </w:rPr>
         <w:t> </w:t>
       </w:r>
-      <w:bookmarkEnd w:id="41"/>
       <w:bookmarkEnd w:id="42"/>
       <w:bookmarkEnd w:id="43"/>
+      <w:bookmarkEnd w:id="44"/>
     </w:p>
     <w:p>
       <w:pPr>
@@ -9079,26 +9063,26 @@
           <w:lang w:eastAsia="fr-FR"/>
         </w:rPr>
       </w:pPr>
-      <w:bookmarkStart w:id="50" w:name="_Toc199781723"/>
-      <w:bookmarkStart w:id="51" w:name="_Toc199782895"/>
-      <w:bookmarkStart w:id="52" w:name="_Toc199783218"/>
-      <w:bookmarkStart w:id="53" w:name="_Toc200537271"/>
+      <w:bookmarkStart w:id="50" w:name="_Toc200537271"/>
+      <w:bookmarkStart w:id="51" w:name="_Toc199781723"/>
+      <w:bookmarkStart w:id="52" w:name="_Toc199782895"/>
+      <w:bookmarkStart w:id="53" w:name="_Toc199783218"/>
       <w:r>
         <w:rPr>
           <w:lang w:eastAsia="fr-FR"/>
         </w:rPr>
         <w:t>Création d'images particulières</w:t>
       </w:r>
-      <w:bookmarkEnd w:id="53"/>
+      <w:bookmarkEnd w:id="50"/>
       <w:r>
         <w:rPr>
           <w:lang w:eastAsia="fr-FR"/>
         </w:rPr>
         <w:t> </w:t>
       </w:r>
-      <w:bookmarkEnd w:id="50"/>
       <w:bookmarkEnd w:id="51"/>
       <w:bookmarkEnd w:id="52"/>
+      <w:bookmarkEnd w:id="53"/>
     </w:p>
     <w:p>
       <w:pPr>
@@ -9748,15 +9732,7 @@
           <w:szCs w:val="23"/>
           <w:lang w:eastAsia="fr-FR"/>
         </w:rPr>
-        <w:t xml:space="preserve"> </w:t>
-      </w:r>
-      <w:r>
-        <w:rPr>
-          <w:sz w:val="23"/>
-          <w:szCs w:val="23"/>
-          <w:lang w:eastAsia="fr-FR"/>
-        </w:rPr>
-        <w:t>correspond à la couleur blanche</w:t>
+        <w:t xml:space="preserve"> correspond à la couleur blanche</w:t>
       </w:r>
     </w:p>
     <w:p>
@@ -12595,23 +12571,23 @@
       <w:r>
         <w:t> </w:t>
       </w:r>
-      <w:bookmarkStart w:id="82" w:name="_Toc199781725"/>
-      <w:bookmarkStart w:id="83" w:name="_Toc199782897"/>
-      <w:bookmarkStart w:id="84" w:name="_Toc199783226"/>
-      <w:bookmarkStart w:id="85" w:name="_Toc200537279"/>
+      <w:bookmarkStart w:id="82" w:name="_Toc200537279"/>
+      <w:bookmarkStart w:id="83" w:name="_Toc199781725"/>
+      <w:bookmarkStart w:id="84" w:name="_Toc199782897"/>
+      <w:bookmarkStart w:id="85" w:name="_Toc199783226"/>
       <w:r>
         <w:t xml:space="preserve">Conversion </w:t>
       </w:r>
       <w:r>
         <w:t>d’image</w:t>
       </w:r>
-      <w:bookmarkEnd w:id="85"/>
+      <w:bookmarkEnd w:id="82"/>
       <w:r>
         <w:t xml:space="preserve"> </w:t>
       </w:r>
-      <w:bookmarkEnd w:id="82"/>
       <w:bookmarkEnd w:id="83"/>
       <w:bookmarkEnd w:id="84"/>
+      <w:bookmarkEnd w:id="85"/>
     </w:p>
     <w:p>
       <w:pPr>
@@ -12621,22 +12597,22 @@
           <w:rFonts w:cs="Times New Roman"/>
         </w:rPr>
       </w:pPr>
-      <w:bookmarkStart w:id="86" w:name="_Toc199783227"/>
-      <w:bookmarkStart w:id="87" w:name="_Toc200537280"/>
+      <w:bookmarkStart w:id="86" w:name="_Toc200537280"/>
+      <w:bookmarkStart w:id="87" w:name="_Toc199783227"/>
       <w:r>
         <w:rPr>
           <w:rFonts w:cs="Times New Roman"/>
         </w:rPr>
         <w:t>Conversion d’image d’un type à un autre</w:t>
       </w:r>
+      <w:bookmarkEnd w:id="86"/>
+      <w:r>
+        <w:rPr>
+          <w:rFonts w:cs="Times New Roman"/>
+        </w:rPr>
+        <w:t> </w:t>
+      </w:r>
       <w:bookmarkEnd w:id="87"/>
-      <w:r>
-        <w:rPr>
-          <w:rFonts w:cs="Times New Roman"/>
-        </w:rPr>
-        <w:t> </w:t>
-      </w:r>
-      <w:bookmarkEnd w:id="86"/>
     </w:p>
     <w:p>
       <w:r>
@@ -12973,16 +12949,16 @@
       <w:pPr>
         <w:pStyle w:val="Titre4"/>
       </w:pPr>
-      <w:bookmarkStart w:id="89" w:name="_Toc199783228"/>
-      <w:bookmarkStart w:id="90" w:name="_Toc200537281"/>
+      <w:bookmarkStart w:id="89" w:name="_Toc200537281"/>
+      <w:bookmarkStart w:id="90" w:name="_Toc199783228"/>
       <w:r>
         <w:t>Conversion d’image de RGB vers niveau de gris</w:t>
       </w:r>
+      <w:bookmarkEnd w:id="89"/>
+      <w:r>
+        <w:t> </w:t>
+      </w:r>
       <w:bookmarkEnd w:id="90"/>
-      <w:r>
-        <w:t> </w:t>
-      </w:r>
-      <w:bookmarkEnd w:id="89"/>
     </w:p>
     <w:p>
       <w:r>
@@ -13341,20 +13317,20 @@
       <w:pPr>
         <w:pStyle w:val="Titre3"/>
       </w:pPr>
-      <w:bookmarkStart w:id="92" w:name="_Toc199781726"/>
-      <w:bookmarkStart w:id="93" w:name="_Toc199782898"/>
-      <w:bookmarkStart w:id="94" w:name="_Toc199783229"/>
-      <w:bookmarkStart w:id="95" w:name="_Toc200537282"/>
+      <w:bookmarkStart w:id="92" w:name="_Toc200537282"/>
+      <w:bookmarkStart w:id="93" w:name="_Toc199781726"/>
+      <w:bookmarkStart w:id="94" w:name="_Toc199782898"/>
+      <w:bookmarkStart w:id="95" w:name="_Toc199783229"/>
       <w:r>
         <w:t>Conversion d'une image en fausses couleurs à l'aide d'une LUT</w:t>
       </w:r>
-      <w:bookmarkEnd w:id="95"/>
+      <w:bookmarkEnd w:id="92"/>
       <w:r>
         <w:t> </w:t>
       </w:r>
-      <w:bookmarkEnd w:id="92"/>
       <w:bookmarkEnd w:id="93"/>
       <w:bookmarkEnd w:id="94"/>
+      <w:bookmarkEnd w:id="95"/>
     </w:p>
     <w:p>
       <w:pPr>
@@ -13364,22 +13340,22 @@
           <w:rFonts w:cs="Times New Roman"/>
         </w:rPr>
       </w:pPr>
-      <w:bookmarkStart w:id="96" w:name="_Toc199783230"/>
-      <w:bookmarkStart w:id="97" w:name="_Toc200537283"/>
+      <w:bookmarkStart w:id="96" w:name="_Toc200537283"/>
+      <w:bookmarkStart w:id="97" w:name="_Toc199783230"/>
       <w:r>
         <w:rPr>
           <w:rFonts w:cs="Times New Roman"/>
         </w:rPr>
         <w:t>Fichier LUT</w:t>
       </w:r>
+      <w:bookmarkEnd w:id="96"/>
+      <w:r>
+        <w:rPr>
+          <w:rFonts w:cs="Times New Roman"/>
+        </w:rPr>
+        <w:t> </w:t>
+      </w:r>
       <w:bookmarkEnd w:id="97"/>
-      <w:r>
-        <w:rPr>
-          <w:rFonts w:cs="Times New Roman"/>
-        </w:rPr>
-        <w:t> </w:t>
-      </w:r>
-      <w:bookmarkEnd w:id="96"/>
     </w:p>
     <w:p>
       <w:pPr>
@@ -13427,22 +13403,22 @@
           <w:rFonts w:cs="Times New Roman"/>
         </w:rPr>
       </w:pPr>
-      <w:bookmarkStart w:id="98" w:name="_Toc199783231"/>
-      <w:bookmarkStart w:id="99" w:name="_Toc200537284"/>
+      <w:bookmarkStart w:id="98" w:name="_Toc200537284"/>
+      <w:bookmarkStart w:id="99" w:name="_Toc199783231"/>
       <w:r>
         <w:rPr>
           <w:rFonts w:cs="Times New Roman"/>
         </w:rPr>
         <w:t>Chargement de fichier LUT (le filtre LUT)</w:t>
       </w:r>
+      <w:bookmarkEnd w:id="98"/>
+      <w:r>
+        <w:rPr>
+          <w:rFonts w:cs="Times New Roman"/>
+        </w:rPr>
+        <w:t> </w:t>
+      </w:r>
       <w:bookmarkEnd w:id="99"/>
-      <w:r>
-        <w:rPr>
-          <w:rFonts w:cs="Times New Roman"/>
-        </w:rPr>
-        <w:t> </w:t>
-      </w:r>
-      <w:bookmarkEnd w:id="98"/>
     </w:p>
     <w:p>
       <w:pPr>
@@ -14491,32 +14467,31 @@
     </w:p>
     <w:p>
       <w:pPr>
-        <w:pStyle w:val="Titre1"/>
-        <w:rPr>
-          <w:rFonts w:cs="Times New Roman"/>
-        </w:rPr>
-      </w:pPr>
-      <w:bookmarkStart w:id="109" w:name="_Toc199781727"/>
-      <w:bookmarkStart w:id="110" w:name="_Toc199782899"/>
-      <w:bookmarkStart w:id="111" w:name="_Toc199783233"/>
-      <w:bookmarkStart w:id="112" w:name="_Toc200537286"/>
-      <w:r>
-        <w:rPr>
-          <w:rFonts w:cs="Times New Roman"/>
-        </w:rPr>
+        <w:ind w:firstLine="0"/>
+        <w:rPr>
+          <w:rFonts w:cs="Times New Roman"/>
+        </w:rPr>
+      </w:pPr>
+    </w:p>
+    <w:p>
+      <w:pPr>
+        <w:pStyle w:val="Titre2"/>
+      </w:pPr>
+      <w:bookmarkStart w:id="109" w:name="_Toc200537286"/>
+      <w:bookmarkStart w:id="110" w:name="_Toc199781727"/>
+      <w:bookmarkStart w:id="111" w:name="_Toc199782899"/>
+      <w:bookmarkStart w:id="112" w:name="_Toc199783233"/>
+      <w:r>
         <w:lastRenderedPageBreak/>
         <w:t>Tester des filtres LUT sur les différentes images</w:t>
       </w:r>
-      <w:bookmarkEnd w:id="112"/>
-      <w:r>
-        <w:rPr>
-          <w:rFonts w:cs="Times New Roman"/>
-        </w:rPr>
+      <w:bookmarkEnd w:id="109"/>
+      <w:r>
         <w:t> </w:t>
       </w:r>
-      <w:bookmarkEnd w:id="109"/>
       <w:bookmarkEnd w:id="110"/>
       <w:bookmarkEnd w:id="111"/>
+      <w:bookmarkEnd w:id="112"/>
     </w:p>
     <w:p>
       <w:pPr>
@@ -14699,9 +14674,9 @@
           <w:noProof/>
         </w:rPr>
         <w:drawing>
-          <wp:inline distT="0" distB="0" distL="0" distR="0" wp14:anchorId="1D9D0CB5" wp14:editId="165F1872">
-            <wp:extent cx="1479652" cy="1405890"/>
-            <wp:effectExtent l="0" t="0" r="6350" b="3810"/>
+          <wp:inline distT="0" distB="0" distL="0" distR="0" wp14:anchorId="1D9D0CB5" wp14:editId="1C74E4CF">
+            <wp:extent cx="1429081" cy="1405793"/>
+            <wp:effectExtent l="0" t="0" r="0" b="4445"/>
             <wp:docPr id="38" name="Image 38"/>
             <wp:cNvGraphicFramePr>
               <a:graphicFrameLocks xmlns:a="http://schemas.openxmlformats.org/drawingml/2006/main" noChangeAspect="1"/>
@@ -14728,7 +14703,7 @@
                   <pic:spPr>
                     <a:xfrm>
                       <a:off x="0" y="0"/>
-                      <a:ext cx="1480546" cy="1406739"/>
+                      <a:ext cx="1436088" cy="1412686"/>
                     </a:xfrm>
                     <a:prstGeom prst="rect">
                       <a:avLst/>
@@ -15640,8 +15615,8 @@
       </w:pPr>
       <w:bookmarkStart w:id="114" w:name="_Toc195798491"/>
       <w:bookmarkStart w:id="115" w:name="_Toc195798519"/>
-      <w:bookmarkStart w:id="116" w:name="_Toc199781728"/>
-      <w:bookmarkStart w:id="117" w:name="_Toc200537287"/>
+      <w:bookmarkStart w:id="116" w:name="_Toc200537287"/>
+      <w:bookmarkStart w:id="117" w:name="_Toc199781728"/>
       <w:proofErr w:type="spellStart"/>
       <w:r>
         <w:rPr>
@@ -15659,14 +15634,14 @@
       </w:r>
       <w:bookmarkEnd w:id="114"/>
       <w:bookmarkEnd w:id="115"/>
+      <w:bookmarkEnd w:id="116"/>
+      <w:r>
+        <w:rPr>
+          <w:rFonts w:cs="Times New Roman"/>
+        </w:rPr>
+        <w:t> </w:t>
+      </w:r>
       <w:bookmarkEnd w:id="117"/>
-      <w:r>
-        <w:rPr>
-          <w:rFonts w:cs="Times New Roman"/>
-        </w:rPr>
-        <w:t> </w:t>
-      </w:r>
-      <w:bookmarkEnd w:id="116"/>
     </w:p>
     <w:p>
       <w:pPr>
@@ -16877,8 +16852,8 @@
       </w:pPr>
       <w:bookmarkStart w:id="128" w:name="_Toc195798492"/>
       <w:bookmarkStart w:id="129" w:name="_Toc195798520"/>
-      <w:bookmarkStart w:id="130" w:name="_Toc199781731"/>
-      <w:bookmarkStart w:id="131" w:name="_Toc200537290"/>
+      <w:bookmarkStart w:id="130" w:name="_Toc200537290"/>
+      <w:bookmarkStart w:id="131" w:name="_Toc199781731"/>
       <w:proofErr w:type="spellStart"/>
       <w:r>
         <w:rPr>
@@ -16895,14 +16870,14 @@
       </w:r>
       <w:bookmarkEnd w:id="128"/>
       <w:bookmarkEnd w:id="129"/>
+      <w:bookmarkEnd w:id="130"/>
+      <w:r>
+        <w:rPr>
+          <w:rFonts w:cs="Times New Roman"/>
+        </w:rPr>
+        <w:t> </w:t>
+      </w:r>
       <w:bookmarkEnd w:id="131"/>
-      <w:r>
-        <w:rPr>
-          <w:rFonts w:cs="Times New Roman"/>
-        </w:rPr>
-        <w:t> </w:t>
-      </w:r>
-      <w:bookmarkEnd w:id="130"/>
     </w:p>
     <w:p>
       <w:r>
@@ -16989,7 +16964,10 @@
         <w:t xml:space="preserve"> qui prend en paramètre </w:t>
       </w:r>
       <w:r>
-        <w:t>aux plus deux images.</w:t>
+        <w:t xml:space="preserve">une ou </w:t>
+      </w:r>
+      <w:r>
+        <w:t>deux images.</w:t>
       </w:r>
       <w:r>
         <w:t xml:space="preserve"> </w:t>
@@ -17405,8 +17383,8 @@
           <w:rFonts w:cs="Times New Roman"/>
         </w:rPr>
       </w:pPr>
-      <w:bookmarkStart w:id="144" w:name="_Toc199783239"/>
-      <w:bookmarkStart w:id="145" w:name="_Toc200537294"/>
+      <w:bookmarkStart w:id="144" w:name="_Toc200537294"/>
+      <w:bookmarkStart w:id="145" w:name="_Toc199783239"/>
       <w:r>
         <w:rPr>
           <w:rFonts w:cs="Times New Roman"/>
@@ -17419,14 +17397,14 @@
         </w:rPr>
         <w:t>scalaire à une image</w:t>
       </w:r>
+      <w:bookmarkEnd w:id="144"/>
+      <w:r>
+        <w:rPr>
+          <w:rFonts w:cs="Times New Roman"/>
+        </w:rPr>
+        <w:t> </w:t>
+      </w:r>
       <w:bookmarkEnd w:id="145"/>
-      <w:r>
-        <w:rPr>
-          <w:rFonts w:cs="Times New Roman"/>
-        </w:rPr>
-        <w:t> </w:t>
-      </w:r>
-      <w:bookmarkEnd w:id="144"/>
     </w:p>
     <w:p>
       <w:r>
@@ -19609,22 +19587,146 @@
           <w:rFonts w:cs="Times New Roman"/>
         </w:rPr>
       </w:pPr>
+    </w:p>
+    <w:p>
+      <w:pPr>
+        <w:ind w:firstLine="0"/>
+        <w:rPr>
+          <w:rFonts w:cs="Times New Roman"/>
+        </w:rPr>
+      </w:pPr>
       <w:r>
         <w:rPr>
           <w:rFonts w:cs="Times New Roman"/>
           <w:noProof/>
         </w:rPr>
         <w:lastRenderedPageBreak/>
+        <w:drawing>
+          <wp:anchor distT="0" distB="0" distL="114300" distR="114300" simplePos="0" relativeHeight="251743232" behindDoc="0" locked="0" layoutInCell="1" allowOverlap="1" wp14:anchorId="1478D129" wp14:editId="2A1E1BDE">
+            <wp:simplePos x="0" y="0"/>
+            <wp:positionH relativeFrom="column">
+              <wp:posOffset>2152650</wp:posOffset>
+            </wp:positionH>
+            <wp:positionV relativeFrom="paragraph">
+              <wp:posOffset>116840</wp:posOffset>
+            </wp:positionV>
+            <wp:extent cx="1918335" cy="1957070"/>
+            <wp:effectExtent l="0" t="0" r="5715" b="5080"/>
+            <wp:wrapTopAndBottom/>
+            <wp:docPr id="68" name="Image 68"/>
+            <wp:cNvGraphicFramePr>
+              <a:graphicFrameLocks xmlns:a="http://schemas.openxmlformats.org/drawingml/2006/main" noChangeAspect="1"/>
+            </wp:cNvGraphicFramePr>
+            <a:graphic xmlns:a="http://schemas.openxmlformats.org/drawingml/2006/main">
+              <a:graphicData uri="http://schemas.openxmlformats.org/drawingml/2006/picture">
+                <pic:pic xmlns:pic="http://schemas.openxmlformats.org/drawingml/2006/picture">
+                  <pic:nvPicPr>
+                    <pic:cNvPr id="68" name="Image 68"/>
+                    <pic:cNvPicPr/>
+                  </pic:nvPicPr>
+                  <pic:blipFill>
+                    <a:blip r:embed="rId81" cstate="print">
+                      <a:extLst>
+                        <a:ext uri="{28A0092B-C50C-407E-A947-70E740481C1C}">
+                          <a14:useLocalDpi xmlns:a14="http://schemas.microsoft.com/office/drawing/2010/main" val="0"/>
+                        </a:ext>
+                      </a:extLst>
+                    </a:blip>
+                    <a:stretch>
+                      <a:fillRect/>
+                    </a:stretch>
+                  </pic:blipFill>
+                  <pic:spPr>
+                    <a:xfrm>
+                      <a:off x="0" y="0"/>
+                      <a:ext cx="1918335" cy="1957070"/>
+                    </a:xfrm>
+                    <a:prstGeom prst="rect">
+                      <a:avLst/>
+                    </a:prstGeom>
+                  </pic:spPr>
+                </pic:pic>
+              </a:graphicData>
+            </a:graphic>
+            <wp14:sizeRelV relativeFrom="margin">
+              <wp14:pctHeight>0</wp14:pctHeight>
+            </wp14:sizeRelV>
+          </wp:anchor>
+        </w:drawing>
+      </w:r>
+      <w:r>
+        <w:rPr>
+          <w:rFonts w:cs="Times New Roman"/>
+          <w:noProof/>
+        </w:rPr>
+        <w:drawing>
+          <wp:anchor distT="0" distB="0" distL="114300" distR="114300" simplePos="0" relativeHeight="251693056" behindDoc="0" locked="0" layoutInCell="1" allowOverlap="1" wp14:anchorId="2818C455" wp14:editId="305ABF64">
+            <wp:simplePos x="0" y="0"/>
+            <wp:positionH relativeFrom="column">
+              <wp:posOffset>4323080</wp:posOffset>
+            </wp:positionH>
+            <wp:positionV relativeFrom="paragraph">
+              <wp:posOffset>140970</wp:posOffset>
+            </wp:positionV>
+            <wp:extent cx="1704975" cy="1963420"/>
+            <wp:effectExtent l="0" t="0" r="9525" b="0"/>
+            <wp:wrapTopAndBottom/>
+            <wp:docPr id="18" name="Image 18"/>
+            <wp:cNvGraphicFramePr>
+              <a:graphicFrameLocks xmlns:a="http://schemas.openxmlformats.org/drawingml/2006/main" noChangeAspect="1"/>
+            </wp:cNvGraphicFramePr>
+            <a:graphic xmlns:a="http://schemas.openxmlformats.org/drawingml/2006/main">
+              <a:graphicData uri="http://schemas.openxmlformats.org/drawingml/2006/picture">
+                <pic:pic xmlns:pic="http://schemas.openxmlformats.org/drawingml/2006/picture">
+                  <pic:nvPicPr>
+                    <pic:cNvPr id="18" name="Image 18"/>
+                    <pic:cNvPicPr/>
+                  </pic:nvPicPr>
+                  <pic:blipFill>
+                    <a:blip r:embed="rId82" cstate="print">
+                      <a:extLst>
+                        <a:ext uri="{28A0092B-C50C-407E-A947-70E740481C1C}">
+                          <a14:useLocalDpi xmlns:a14="http://schemas.microsoft.com/office/drawing/2010/main" val="0"/>
+                        </a:ext>
+                      </a:extLst>
+                    </a:blip>
+                    <a:stretch>
+                      <a:fillRect/>
+                    </a:stretch>
+                  </pic:blipFill>
+                  <pic:spPr>
+                    <a:xfrm>
+                      <a:off x="0" y="0"/>
+                      <a:ext cx="1704975" cy="1963420"/>
+                    </a:xfrm>
+                    <a:prstGeom prst="rect">
+                      <a:avLst/>
+                    </a:prstGeom>
+                  </pic:spPr>
+                </pic:pic>
+              </a:graphicData>
+            </a:graphic>
+            <wp14:sizeRelV relativeFrom="margin">
+              <wp14:pctHeight>0</wp14:pctHeight>
+            </wp14:sizeRelV>
+          </wp:anchor>
+        </w:drawing>
+      </w:r>
+      <w:r>
+        <w:rPr>
+          <w:rFonts w:cs="Times New Roman"/>
+          <w:noProof/>
+        </w:rPr>
         <mc:AlternateContent>
           <mc:Choice Requires="wps">
             <w:drawing>
-              <wp:anchor distT="0" distB="0" distL="114300" distR="114300" simplePos="0" relativeHeight="251745280" behindDoc="0" locked="0" layoutInCell="1" allowOverlap="1" wp14:anchorId="3201D5BF" wp14:editId="6678C380">
+              <wp:anchor distT="0" distB="0" distL="114300" distR="114300" simplePos="0" relativeHeight="251745280" behindDoc="0" locked="0" layoutInCell="1" allowOverlap="1" wp14:anchorId="3201D5BF" wp14:editId="447EAC6B">
                 <wp:simplePos x="0" y="0"/>
                 <wp:positionH relativeFrom="margin">
-                  <wp:posOffset>1041952</wp:posOffset>
+                  <wp:posOffset>961280</wp:posOffset>
                 </wp:positionH>
                 <wp:positionV relativeFrom="paragraph">
-                  <wp:posOffset>4798944</wp:posOffset>
+                  <wp:posOffset>2279402</wp:posOffset>
                 </wp:positionV>
                 <wp:extent cx="3931920" cy="635"/>
                 <wp:effectExtent l="0" t="0" r="0" b="8255"/>
@@ -19757,7 +19859,7 @@
           </mc:Choice>
           <mc:Fallback>
             <w:pict>
-              <v:shape w14:anchorId="3201D5BF" id="Zone de texte 69" o:spid="_x0000_s1038" type="#_x0000_t202" style="position:absolute;left:0;text-align:left;margin-left:82.05pt;margin-top:377.85pt;width:309.6pt;height:.05pt;z-index:251745280;visibility:visible;mso-wrap-style:square;mso-width-percent:0;mso-wrap-distance-left:9pt;mso-wrap-distance-top:0;mso-wrap-distance-right:9pt;mso-wrap-distance-bottom:0;mso-position-horizontal:absolute;mso-position-horizontal-relative:margin;mso-position-vertical:absolute;mso-position-vertical-relative:text;mso-width-percent:0;mso-width-relative:margin;v-text-anchor:top" o:gfxdata="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" stroked="f">
+              <v:shape w14:anchorId="3201D5BF" id="Zone de texte 69" o:spid="_x0000_s1038" type="#_x0000_t202" style="position:absolute;left:0;text-align:left;margin-left:75.7pt;margin-top:179.5pt;width:309.6pt;height:.05pt;z-index:251745280;visibility:visible;mso-wrap-style:square;mso-width-percent:0;mso-wrap-distance-left:9pt;mso-wrap-distance-top:0;mso-wrap-distance-right:9pt;mso-wrap-distance-bottom:0;mso-position-horizontal:absolute;mso-position-horizontal-relative:margin;mso-position-vertical:absolute;mso-position-vertical-relative:text;mso-width-percent:0;mso-width-relative:margin;v-text-anchor:top" o:gfxdata="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" stroked="f">
                 <v:textbox style="mso-fit-shape-to-text:t" inset="0,0,0,0">
                   <w:txbxContent>
                     <w:p>
@@ -19860,126 +19962,13 @@
           <w:noProof/>
         </w:rPr>
         <w:drawing>
-          <wp:anchor distT="0" distB="0" distL="114300" distR="114300" simplePos="0" relativeHeight="251693056" behindDoc="0" locked="0" layoutInCell="1" allowOverlap="1" wp14:anchorId="2818C455" wp14:editId="0D3733BA">
+          <wp:anchor distT="0" distB="0" distL="114300" distR="114300" simplePos="0" relativeHeight="251742208" behindDoc="0" locked="0" layoutInCell="1" allowOverlap="1" wp14:anchorId="1D11E950" wp14:editId="4C8D176B">
             <wp:simplePos x="0" y="0"/>
-            <wp:positionH relativeFrom="column">
-              <wp:posOffset>4192712</wp:posOffset>
+            <wp:positionH relativeFrom="margin">
+              <wp:posOffset>-39370</wp:posOffset>
             </wp:positionH>
             <wp:positionV relativeFrom="paragraph">
-              <wp:posOffset>2763327</wp:posOffset>
-            </wp:positionV>
-            <wp:extent cx="1704975" cy="1915795"/>
-            <wp:effectExtent l="0" t="0" r="9525" b="8255"/>
-            <wp:wrapTopAndBottom/>
-            <wp:docPr id="18" name="Image 18"/>
-            <wp:cNvGraphicFramePr>
-              <a:graphicFrameLocks xmlns:a="http://schemas.openxmlformats.org/drawingml/2006/main" noChangeAspect="1"/>
-            </wp:cNvGraphicFramePr>
-            <a:graphic xmlns:a="http://schemas.openxmlformats.org/drawingml/2006/main">
-              <a:graphicData uri="http://schemas.openxmlformats.org/drawingml/2006/picture">
-                <pic:pic xmlns:pic="http://schemas.openxmlformats.org/drawingml/2006/picture">
-                  <pic:nvPicPr>
-                    <pic:cNvPr id="18" name="Image 18"/>
-                    <pic:cNvPicPr/>
-                  </pic:nvPicPr>
-                  <pic:blipFill>
-                    <a:blip r:embed="rId81" cstate="print">
-                      <a:extLst>
-                        <a:ext uri="{28A0092B-C50C-407E-A947-70E740481C1C}">
-                          <a14:useLocalDpi xmlns:a14="http://schemas.microsoft.com/office/drawing/2010/main" val="0"/>
-                        </a:ext>
-                      </a:extLst>
-                    </a:blip>
-                    <a:stretch>
-                      <a:fillRect/>
-                    </a:stretch>
-                  </pic:blipFill>
-                  <pic:spPr>
-                    <a:xfrm>
-                      <a:off x="0" y="0"/>
-                      <a:ext cx="1704975" cy="1915795"/>
-                    </a:xfrm>
-                    <a:prstGeom prst="rect">
-                      <a:avLst/>
-                    </a:prstGeom>
-                  </pic:spPr>
-                </pic:pic>
-              </a:graphicData>
-            </a:graphic>
-            <wp14:sizeRelV relativeFrom="margin">
-              <wp14:pctHeight>0</wp14:pctHeight>
-            </wp14:sizeRelV>
-          </wp:anchor>
-        </w:drawing>
-      </w:r>
-      <w:r>
-        <w:rPr>
-          <w:rFonts w:cs="Times New Roman"/>
-          <w:noProof/>
-        </w:rPr>
-        <w:drawing>
-          <wp:anchor distT="0" distB="0" distL="114300" distR="114300" simplePos="0" relativeHeight="251743232" behindDoc="0" locked="0" layoutInCell="1" allowOverlap="1" wp14:anchorId="1478D129" wp14:editId="0F7F09B8">
-            <wp:simplePos x="0" y="0"/>
-            <wp:positionH relativeFrom="column">
-              <wp:posOffset>2005579</wp:posOffset>
-            </wp:positionH>
-            <wp:positionV relativeFrom="paragraph">
-              <wp:posOffset>2730307</wp:posOffset>
-            </wp:positionV>
-            <wp:extent cx="1919300" cy="1909983"/>
-            <wp:effectExtent l="0" t="0" r="5080" b="0"/>
-            <wp:wrapTopAndBottom/>
-            <wp:docPr id="68" name="Image 68"/>
-            <wp:cNvGraphicFramePr>
-              <a:graphicFrameLocks xmlns:a="http://schemas.openxmlformats.org/drawingml/2006/main" noChangeAspect="1"/>
-            </wp:cNvGraphicFramePr>
-            <a:graphic xmlns:a="http://schemas.openxmlformats.org/drawingml/2006/main">
-              <a:graphicData uri="http://schemas.openxmlformats.org/drawingml/2006/picture">
-                <pic:pic xmlns:pic="http://schemas.openxmlformats.org/drawingml/2006/picture">
-                  <pic:nvPicPr>
-                    <pic:cNvPr id="68" name="Image 68"/>
-                    <pic:cNvPicPr/>
-                  </pic:nvPicPr>
-                  <pic:blipFill>
-                    <a:blip r:embed="rId82" cstate="print">
-                      <a:extLst>
-                        <a:ext uri="{28A0092B-C50C-407E-A947-70E740481C1C}">
-                          <a14:useLocalDpi xmlns:a14="http://schemas.microsoft.com/office/drawing/2010/main" val="0"/>
-                        </a:ext>
-                      </a:extLst>
-                    </a:blip>
-                    <a:stretch>
-                      <a:fillRect/>
-                    </a:stretch>
-                  </pic:blipFill>
-                  <pic:spPr>
-                    <a:xfrm>
-                      <a:off x="0" y="0"/>
-                      <a:ext cx="1919300" cy="1909983"/>
-                    </a:xfrm>
-                    <a:prstGeom prst="rect">
-                      <a:avLst/>
-                    </a:prstGeom>
-                  </pic:spPr>
-                </pic:pic>
-              </a:graphicData>
-            </a:graphic>
-          </wp:anchor>
-        </w:drawing>
-      </w:r>
-      <w:r>
-        <w:rPr>
-          <w:rFonts w:cs="Times New Roman"/>
-          <w:noProof/>
-        </w:rPr>
-        <w:drawing>
-          <wp:anchor distT="0" distB="0" distL="114300" distR="114300" simplePos="0" relativeHeight="251742208" behindDoc="0" locked="0" layoutInCell="1" allowOverlap="1" wp14:anchorId="1D11E950" wp14:editId="423FAC9D">
-            <wp:simplePos x="0" y="0"/>
-            <wp:positionH relativeFrom="margin">
-              <wp:posOffset>-365760</wp:posOffset>
-            </wp:positionH>
-            <wp:positionV relativeFrom="paragraph">
-              <wp:posOffset>2717358</wp:posOffset>
+              <wp:posOffset>126199</wp:posOffset>
             </wp:positionV>
             <wp:extent cx="1924050" cy="1945005"/>
             <wp:effectExtent l="0" t="0" r="0" b="0"/>
@@ -20028,6 +20017,13 @@
           </wp:anchor>
         </w:drawing>
       </w:r>
+    </w:p>
+    <w:p>
+      <w:pPr>
+        <w:rPr>
+          <w:rFonts w:cs="Times New Roman"/>
+        </w:rPr>
+      </w:pPr>
     </w:p>
     <w:p>
       <w:pPr>
@@ -24521,31 +24517,7 @@
           <w:rPr>
             <w:rStyle w:val="Lienhypertexte"/>
           </w:rPr>
-          <w:t>https://ticinformatique.wordp</w:t>
-        </w:r>
-        <w:r>
-          <w:rPr>
-            <w:rStyle w:val="Lienhypertexte"/>
-          </w:rPr>
-          <w:t>r</w:t>
-        </w:r>
-        <w:r>
-          <w:rPr>
-            <w:rStyle w:val="Lienhypertexte"/>
-          </w:rPr>
-          <w:t>ess.</w:t>
-        </w:r>
-        <w:r>
-          <w:rPr>
-            <w:rStyle w:val="Lienhypertexte"/>
-          </w:rPr>
-          <w:t>c</w:t>
-        </w:r>
-        <w:r>
-          <w:rPr>
-            <w:rStyle w:val="Lienhypertexte"/>
-          </w:rPr>
-          <w:t>om/2019/10/22/la-notion-dimage</w:t>
+          <w:t>https://ticinformatique.wordpress.com/2019/10/22/la-notion-dimage</w:t>
         </w:r>
       </w:hyperlink>
     </w:p>
@@ -24566,19 +24538,7 @@
           <w:rPr>
             <w:rStyle w:val="Lienhypertexte"/>
           </w:rPr>
-          <w:t>https://www.mediathequesludotheques.grandor</w:t>
-        </w:r>
-        <w:r>
-          <w:rPr>
-            <w:rStyle w:val="Lienhypertexte"/>
-          </w:rPr>
-          <w:t>l</w:t>
-        </w:r>
-        <w:r>
-          <w:rPr>
-            <w:rStyle w:val="Lienhypertexte"/>
-          </w:rPr>
-          <w:t>yseinebievre.fr/default/limage-au-temps-du-numerique.aspx?_lg=fr-FR</w:t>
+          <w:t>https://www.mediathequesludotheques.grandorlyseinebievre.fr/default/limage-au-temps-du-numerique.aspx?_lg=fr-FR</w:t>
         </w:r>
       </w:hyperlink>
     </w:p>
@@ -24599,19 +24559,7 @@
           <w:rPr>
             <w:rStyle w:val="Lienhypertexte"/>
           </w:rPr>
-          <w:t>http</w:t>
-        </w:r>
-        <w:r>
-          <w:rPr>
-            <w:rStyle w:val="Lienhypertexte"/>
-          </w:rPr>
-          <w:t>s</w:t>
-        </w:r>
-        <w:r>
-          <w:rPr>
-            <w:rStyle w:val="Lienhypertexte"/>
-          </w:rPr>
-          <w:t>://fac.umc.edu.dz/fstech/cours/Electronique/Master%20ST%C3%A9l%C3%A9com/CoursImageProcessing1.pdf</w:t>
+          <w:t>https://fac.umc.edu.dz/fstech/cours/Electronique/Master%20ST%C3%A9l%C3%A9com/CoursImageProcessing1.pdf</w:t>
         </w:r>
       </w:hyperlink>
     </w:p>
@@ -24689,19 +24637,7 @@
           <w:rPr>
             <w:rStyle w:val="Lienhypertexte"/>
           </w:rPr>
-          <w:t>https://www.umr-lastig.fr/plf_homepage/cour</w:t>
-        </w:r>
-        <w:r>
-          <w:rPr>
-            <w:rStyle w:val="Lienhypertexte"/>
-          </w:rPr>
-          <w:t>s</w:t>
-        </w:r>
-        <w:r>
-          <w:rPr>
-            <w:rStyle w:val="Lienhypertexte"/>
-          </w:rPr>
-          <w:t>/cours_ima/ima_numeriques.pdf</w:t>
+          <w:t>https://www.umr-lastig.fr/plf_homepage/cours/cours_ima/ima_numeriques.pdf</w:t>
         </w:r>
       </w:hyperlink>
     </w:p>
@@ -24757,7 +24693,7 @@
           <w:rStyle w:val="Lienhypertexte"/>
         </w:rPr>
       </w:pPr>
-      <w:hyperlink r:id="rId95" w:history="1">
+      <w:hyperlink r:id="rId95" w:anchor="table-of-content" w:history="1">
         <w:r>
           <w:rPr>
             <w:rStyle w:val="Lienhypertexte"/>
@@ -24802,19 +24738,7 @@
           <w:rPr>
             <w:rStyle w:val="Lienhypertexte"/>
           </w:rPr>
-          <w:t>https://wp.unil.ch/ri</w:t>
-        </w:r>
-        <w:r>
-          <w:rPr>
-            <w:rStyle w:val="Lienhypertexte"/>
-          </w:rPr>
-          <w:t>s</w:t>
-        </w:r>
-        <w:r>
-          <w:rPr>
-            <w:rStyle w:val="Lienhypertexte"/>
-          </w:rPr>
-          <w:t>k/files/2015/12/8.-Filtres-et-convolution.pdf</w:t>
+          <w:t>https://wp.unil.ch/risk/files/2015/12/8.-Filtres-et-convolution.pdf</w:t>
         </w:r>
       </w:hyperlink>
     </w:p>
@@ -25544,14 +25468,7 @@
           <w:b/>
           <w:bCs/>
         </w:rPr>
-        <w:t>16</w:t>
-      </w:r>
-      <w:r>
-        <w:rPr>
-          <w:b/>
-          <w:bCs/>
-        </w:rPr>
-        <w:t>_</w:t>
+        <w:t>16_</w:t>
       </w:r>
       <w:r>
         <w:rPr>
@@ -25586,13 +25503,7 @@
         <w:rPr>
           <w:rStyle w:val="lev"/>
         </w:rPr>
-        <w:t>images haute précision</w:t>
-      </w:r>
-      <w:r>
-        <w:rPr>
-          <w:rStyle w:val="lev"/>
-        </w:rPr>
-        <w:t>.</w:t>
+        <w:t>images haute précision.</w:t>
       </w:r>
     </w:p>
   </w:footnote>
@@ -25617,25 +25528,7 @@
         <w:rPr>
           <w:rStyle w:val="lev"/>
         </w:rPr>
-        <w:t>fichier brut (</w:t>
-      </w:r>
-      <w:r>
-        <w:rPr>
-          <w:rStyle w:val="lev"/>
-        </w:rPr>
-        <w:t>RAW</w:t>
-      </w:r>
-      <w:r>
-        <w:rPr>
-          <w:rStyle w:val="lev"/>
-        </w:rPr>
-        <w:t>)</w:t>
-      </w:r>
-      <w:r>
-        <w:rPr>
-          <w:rStyle w:val="lev"/>
-        </w:rPr>
-        <w:t xml:space="preserve"> </w:t>
+        <w:t xml:space="preserve">fichier brut (RAW) </w:t>
       </w:r>
       <w:r>
         <w:t xml:space="preserve">est un fichier qui contient </w:t>
@@ -25682,10 +25575,7 @@
         <w:t xml:space="preserve">, </w:t>
       </w:r>
       <w:r>
-        <w:t>pas de dimensions, pas d'information sur les canaux couleur</w:t>
-      </w:r>
-      <w:r>
-        <w:t>)</w:t>
+        <w:t>pas de dimensions, pas d'information sur les canaux couleur)</w:t>
       </w:r>
       <w:r>
         <w:t>.</w:t>
@@ -25723,7 +25613,39 @@
           <w:b w:val="0"/>
           <w:bCs w:val="0"/>
         </w:rPr>
-        <w:t>octets</w:t>
+        <w:t>octets sont stocké en mémoire</w:t>
+      </w:r>
+      <w:r>
+        <w:rPr>
+          <w:rStyle w:val="lev"/>
+        </w:rPr>
+        <w:t xml:space="preserve"> </w:t>
+      </w:r>
+    </w:p>
+  </w:footnote>
+  <w:footnote w:id="7">
+    <w:p>
+      <w:pPr>
+        <w:pStyle w:val="Notedebasdepage"/>
+      </w:pPr>
+      <w:r>
+        <w:rPr>
+          <w:rStyle w:val="Appelnotedebasdep"/>
+        </w:rPr>
+        <w:footnoteRef/>
+      </w:r>
+      <w:r>
+        <w:t xml:space="preserve"> </w:t>
+      </w:r>
+      <w:r>
+        <w:rPr>
+          <w:b/>
+          <w:bCs/>
+        </w:rPr>
+        <w:t>Vector</w:t>
+      </w:r>
+      <w:r>
+        <w:t xml:space="preserve"> est un </w:t>
       </w:r>
       <w:r>
         <w:rPr>
@@ -25731,133 +25653,95 @@
           <w:b w:val="0"/>
           <w:bCs w:val="0"/>
         </w:rPr>
-        <w:t xml:space="preserve"> sont stocké en mémoire</w:t>
-      </w:r>
-      <w:r>
-        <w:rPr>
-          <w:rStyle w:val="lev"/>
-        </w:rPr>
-        <w:t xml:space="preserve"> </w:t>
-      </w:r>
-    </w:p>
-  </w:footnote>
-  <w:footnote w:id="7">
-    <w:p>
-      <w:pPr>
-        <w:pStyle w:val="Notedebasdepage"/>
-      </w:pPr>
-      <w:r>
-        <w:rPr>
-          <w:rStyle w:val="Appelnotedebasdep"/>
-        </w:rPr>
-        <w:footnoteRef/>
-      </w:r>
-      <w:r>
-        <w:t xml:space="preserve"> </w:t>
-      </w:r>
-      <w:r>
-        <w:rPr>
-          <w:b/>
-          <w:bCs/>
-        </w:rPr>
-        <w:t>Vector</w:t>
-      </w:r>
-      <w:r>
-        <w:t xml:space="preserve"> </w:t>
-      </w:r>
-      <w:r>
-        <w:t xml:space="preserve">est un </w:t>
-      </w:r>
+        <w:t>tableau (</w:t>
+      </w:r>
+      <w:proofErr w:type="spellStart"/>
       <w:r>
         <w:rPr>
           <w:rStyle w:val="lev"/>
           <w:b w:val="0"/>
           <w:bCs w:val="0"/>
         </w:rPr>
-        <w:t>tableau (</w:t>
-      </w:r>
-      <w:proofErr w:type="spellStart"/>
+        <w:t>array</w:t>
+      </w:r>
+      <w:proofErr w:type="spellEnd"/>
       <w:r>
         <w:rPr>
           <w:rStyle w:val="lev"/>
           <w:b w:val="0"/>
           <w:bCs w:val="0"/>
         </w:rPr>
-        <w:t>array</w:t>
+        <w:t>) redimensionnable automatiquement</w:t>
+      </w:r>
+      <w:r>
+        <w:rPr>
+          <w:b/>
+          <w:bCs/>
+        </w:rPr>
+        <w:t xml:space="preserve"> </w:t>
+      </w:r>
+      <w:r>
+        <w:rPr>
+          <w:b/>
+          <w:bCs/>
+        </w:rPr>
+        <w:t>(</w:t>
+      </w:r>
+      <w:r>
+        <w:t>Il n’est pas nécessaire de définir sa taille au moment de la déclaration.)</w:t>
+      </w:r>
+    </w:p>
+  </w:footnote>
+  <w:footnote w:id="8">
+    <w:p>
+      <w:pPr>
+        <w:pStyle w:val="Notedebasdepage"/>
+        <w:rPr>
+          <w:b/>
+          <w:bCs/>
+        </w:rPr>
+      </w:pPr>
+      <w:r>
+        <w:rPr>
+          <w:rStyle w:val="Appelnotedebasdep"/>
+          <w:b/>
+          <w:bCs/>
+        </w:rPr>
+        <w:footnoteRef/>
+      </w:r>
+      <w:r>
+        <w:rPr>
+          <w:b/>
+          <w:bCs/>
+        </w:rPr>
+        <w:t xml:space="preserve"> Une </w:t>
+      </w:r>
+      <w:proofErr w:type="spellStart"/>
+      <w:r>
+        <w:rPr>
+          <w:b/>
+          <w:bCs/>
+        </w:rPr>
+        <w:t>class</w:t>
       </w:r>
       <w:proofErr w:type="spellEnd"/>
+      <w:r>
+        <w:rPr>
+          <w:b/>
+          <w:bCs/>
+        </w:rPr>
+        <w:t xml:space="preserve"> </w:t>
+      </w:r>
+      <w:r>
+        <w:t xml:space="preserve">est un </w:t>
+      </w:r>
       <w:r>
         <w:rPr>
           <w:rStyle w:val="lev"/>
           <w:b w:val="0"/>
           <w:bCs w:val="0"/>
         </w:rPr>
-        <w:t>) redimensionnable automatiquement</w:t>
-      </w:r>
-      <w:r>
-        <w:rPr>
-          <w:b/>
-          <w:bCs/>
-        </w:rPr>
-        <w:t xml:space="preserve"> </w:t>
-      </w:r>
-      <w:r>
-        <w:rPr>
-          <w:b/>
-          <w:bCs/>
-        </w:rPr>
-        <w:t>(</w:t>
-      </w:r>
-      <w:r>
-        <w:t>Il n’est pas nécessaire de définir sa taille au moment de la déclaration.</w:t>
-      </w:r>
-      <w:r>
-        <w:t>)</w:t>
-      </w:r>
-    </w:p>
-  </w:footnote>
-  <w:footnote w:id="8">
-    <w:p>
-      <w:pPr>
-        <w:pStyle w:val="Notedebasdepage"/>
-        <w:rPr>
-          <w:b/>
-          <w:bCs/>
-        </w:rPr>
-      </w:pPr>
-      <w:r>
-        <w:rPr>
-          <w:rStyle w:val="Appelnotedebasdep"/>
-          <w:b/>
-          <w:bCs/>
-        </w:rPr>
-        <w:footnoteRef/>
-      </w:r>
-      <w:r>
-        <w:rPr>
-          <w:b/>
-          <w:bCs/>
-        </w:rPr>
-        <w:t xml:space="preserve"> Une </w:t>
-      </w:r>
-      <w:proofErr w:type="spellStart"/>
-      <w:r>
-        <w:rPr>
-          <w:b/>
-          <w:bCs/>
-        </w:rPr>
-        <w:t>class</w:t>
-      </w:r>
-      <w:proofErr w:type="spellEnd"/>
-      <w:r>
-        <w:rPr>
-          <w:b/>
-          <w:bCs/>
-        </w:rPr>
-        <w:t xml:space="preserve"> </w:t>
-      </w:r>
-      <w:r>
-        <w:t xml:space="preserve">est un </w:t>
+        <w:t>modèle</w:t>
       </w:r>
       <w:r>
         <w:rPr>
@@ -25865,7 +25749,10 @@
           <w:b w:val="0"/>
           <w:bCs w:val="0"/>
         </w:rPr>
-        <w:t>modèle</w:t>
+        <w:t xml:space="preserve"> </w:t>
+      </w:r>
+      <w:r>
+        <w:t xml:space="preserve">qui sert à </w:t>
       </w:r>
       <w:r>
         <w:rPr>
@@ -25873,10 +25760,7 @@
           <w:b w:val="0"/>
           <w:bCs w:val="0"/>
         </w:rPr>
-        <w:t xml:space="preserve"> </w:t>
-      </w:r>
-      <w:r>
-        <w:t xml:space="preserve">qui sert à </w:t>
+        <w:t>créer des objets</w:t>
       </w:r>
       <w:r>
         <w:rPr>
@@ -25884,7 +25768,7 @@
           <w:b w:val="0"/>
           <w:bCs w:val="0"/>
         </w:rPr>
-        <w:t>créer des objets</w:t>
+        <w:t xml:space="preserve">, elle regroupe des attributs et </w:t>
       </w:r>
       <w:r>
         <w:rPr>
@@ -25892,7 +25776,7 @@
           <w:b w:val="0"/>
           <w:bCs w:val="0"/>
         </w:rPr>
-        <w:t xml:space="preserve">, elle regroupe des attributs et </w:t>
+        <w:t>des fonctions</w:t>
       </w:r>
       <w:r>
         <w:rPr>
@@ -25900,14 +25784,6 @@
           <w:b w:val="0"/>
           <w:bCs w:val="0"/>
         </w:rPr>
-        <w:t>des fonctions</w:t>
-      </w:r>
-      <w:r>
-        <w:rPr>
-          <w:rStyle w:val="lev"/>
-          <w:b w:val="0"/>
-          <w:bCs w:val="0"/>
-        </w:rPr>
         <w:t xml:space="preserve"> dans une structure cohérente</w:t>
       </w:r>
     </w:p>
@@ -25926,10 +25802,7 @@
         <w:footnoteRef/>
       </w:r>
       <w:r>
-        <w:t xml:space="preserve"> </w:t>
-      </w:r>
-      <w:r>
-        <w:t xml:space="preserve">Un </w:t>
+        <w:t xml:space="preserve"> Un </w:t>
       </w:r>
       <w:r>
         <w:rPr>
@@ -28665,6 +28538,7 @@
   <w:style w:type="character" w:default="1" w:styleId="Policepardfaut">
     <w:name w:val="Default Paragraph Font"/>
     <w:uiPriority w:val="1"/>
+    <w:semiHidden/>
     <w:unhideWhenUsed/>
   </w:style>
   <w:style w:type="table" w:default="1" w:styleId="TableauNormal">

</xml_diff>